<commit_message>
New translations email 4-2 [template] partner email – reminder to submit documents.docx (Chinese Traditional)
</commit_message>
<xml_diff>
--- a/public/email/crowdin/translations/zh/Email 4-2 [TEMPLATE] Partner email – reminder to submit documents.docx
+++ b/public/email/crowdin/translations/zh/Email 4-2 [TEMPLATE] Partner email – reminder to submit documents.docx
@@ -16,14 +16,14 @@
             <w:color w:val="1155cc"/>
             <w:u w:val="single"/>
           </w:rPr>
-          <w:t>英语</w:t>
+          <w:t>英文</w:t>
         </w:r>
       </w:hyperlink>
       <w:r>
         <w:rPr>
           <w:color w:val="ff0000"/>
         </w:rPr>
-        <w:t xml:space="preserve"> / 葡萄牙语 / 法语 / 泰语 / 越南语 / 西班牙语</w:t>
+        <w:t xml:space="preserve"> / 葡萄牙文 / 法文 / 泰文 / 越南文 / 西班牙文</w:t>
       </w:r>
     </w:p>
     <w:p>
@@ -45,7 +45,7 @@
         <w:pStyle w:val="P68B1DB1-Normal2"/>
       </w:pPr>
       <w:r>
-        <w:t>英语</w:t>
+        <w:t>英文</w:t>
       </w:r>
     </w:p>
     <w:p/>
@@ -93,10 +93,10 @@
               <w:rPr>
                 <w:b w:val="1"/>
               </w:rPr>
-              <w:t>简要</w:t>
+              <w:t>簡介</w:t>
             </w:r>
             <w:r>
-              <w:t>：</w:t>
+              <w:t>:</w:t>
             </w:r>
           </w:p>
           <w:p>
@@ -105,7 +105,7 @@
               <w:spacing w:line="240" w:lineRule="auto"/>
             </w:pPr>
             <w:r>
-              <w:t xml:space="preserve">发送给在目标国家中确认参加但尚未向我们提交文件的合作伙伴的电子邮件。 将通过 customer.io 发送</w:t>
+              <w:t xml:space="preserve">發送給在目標國家中已回覆參加但尚未寄送文件的合作夥伴的電子郵件。 將通過 customer.io 發送</w:t>
             </w:r>
           </w:p>
           <w:p>
@@ -123,10 +123,10 @@
               <w:rPr>
                 <w:b w:val="1"/>
               </w:rPr>
-              <w:t>目标受众</w:t>
+              <w:t>目標受眾</w:t>
             </w:r>
             <w:r>
-              <w:t>：</w:t>
+              <w:t>:</w:t>
             </w:r>
           </w:p>
           <w:p>
@@ -135,7 +135,7 @@
               <w:spacing w:line="240" w:lineRule="auto"/>
             </w:pPr>
             <w:r>
-              <w:t>已邀请但尚未提交文件的合作伙伴</w:t>
+              <w:t>尚未提交文件的受邀合作夥伴</w:t>
             </w:r>
           </w:p>
         </w:tc>
@@ -147,19 +147,19 @@
         <w:rPr>
           <w:b w:val="1"/>
         </w:rPr>
-        <w:t>主题行</w:t>
-      </w:r>
-      <w:r>
-        <w:t>：</w:t>
-      </w:r>
-      <w:r>
-        <w:rPr>
-          <w:highlight w:val="yellow"/>
-        </w:rPr>
-        <w:t>[活动名称]</w:t>
-      </w:r>
-      <w:r>
-        <w:t xml:space="preserve"> — 您是否已提交文件？  </w:t>
+        <w:t>主題行</w:t>
+      </w:r>
+      <w:r>
+        <w:t xml:space="preserve">: </w:t>
+      </w:r>
+      <w:r>
+        <w:rPr>
+          <w:highlight w:val="yellow"/>
+        </w:rPr>
+        <w:t>[活動名稱]</w:t>
+      </w:r>
+      <w:r>
+        <w:t xml:space="preserve"> — 您已提交文件了嗎？  </w:t>
       </w:r>
     </w:p>
     <w:p/>
@@ -173,7 +173,7 @@
         <w:pStyle w:val="P68B1DB1-Normal3"/>
       </w:pPr>
       <w:r>
-        <w:t>不要忘记发送文件</w:t>
+        <w:t>不要忘記傳送文檔</w:t>
       </w:r>
     </w:p>
     <w:p/>
@@ -185,7 +185,7 @@
         <w:rPr>
           <w:highlight w:val="yellow"/>
         </w:rPr>
-        <w:t>[合作伙伴姓名]</w:t>
+        <w:t>[合作夥伴姓名]</w:t>
       </w:r>
       <w:r>
         <w:t xml:space="preserve">， </w:t>
@@ -197,16 +197,16 @@
         <w:spacing w:after="200" w:lineRule="auto"/>
       </w:pPr>
       <w:r>
-        <w:t xml:space="preserve">很高兴能在即将举行的 </w:t>
-      </w:r>
-      <w:r>
-        <w:rPr>
-          <w:highlight w:val="yellow"/>
-        </w:rPr>
-        <w:t>[活动名称]</w:t>
-      </w:r>
-      <w:r>
-        <w:t xml:space="preserve"> 见到您。 </w:t>
+        <w:t xml:space="preserve">很高興能在即將舉行的 </w:t>
+      </w:r>
+      <w:r>
+        <w:rPr>
+          <w:highlight w:val="yellow"/>
+        </w:rPr>
+        <w:t>[活動名稱]</w:t>
+      </w:r>
+      <w:r>
+        <w:t xml:space="preserve"> 見到您。 </w:t>
       </w:r>
     </w:p>
     <w:p>
@@ -214,7 +214,7 @@
         <w:spacing w:after="200" w:lineRule="auto"/>
       </w:pPr>
       <w:r>
-        <w:t xml:space="preserve">为了确认注册，需要您在 </w:t>
+        <w:t xml:space="preserve">為了確認註冊，需要您在 </w:t>
       </w:r>
       <w:r>
         <w:rPr>
@@ -237,7 +237,7 @@
         <w:t>]</w:t>
       </w:r>
       <w:r>
-        <w:t xml:space="preserve"> 之前提供以下文件：</w:t>
+        <w:t xml:space="preserve"> 之前提供以下文檔：</w:t>
       </w:r>
     </w:p>
     <w:p>
@@ -254,7 +254,7 @@
         <w:pStyle w:val="P68B1DB1-Normal4"/>
       </w:pPr>
       <w:r>
-        <w:t>[插入所需文件列表]</w:t>
+        <w:t>[插入所需文件清單]</w:t>
       </w:r>
     </w:p>
     <w:p>
@@ -262,7 +262,7 @@
         <w:spacing w:after="200" w:lineRule="auto"/>
       </w:pPr>
       <w:r>
-        <w:t xml:space="preserve">请将这些文件的副本发送给您的区域经理 </w:t>
+        <w:t xml:space="preserve">請將這些文檔的副本傳送給您的區域經理 </w:t>
       </w:r>
       <w:r>
         <w:rPr>
@@ -271,13 +271,13 @@
         <w:t>[姓名]</w:t>
       </w:r>
       <w:r>
-        <w:t xml:space="preserve">，邮箱地址为 </w:t>
-      </w:r>
-      <w:r>
-        <w:rPr>
-          <w:highlight w:val="yellow"/>
-        </w:rPr>
-        <w:t>[电子邮件地址]</w:t>
+        <w:t xml:space="preserve">，郵箱地址為 </w:t>
+      </w:r>
+      <w:r>
+        <w:rPr>
+          <w:highlight w:val="yellow"/>
+        </w:rPr>
+        <w:t>[郵箱地址]</w:t>
       </w:r>
       <w:r>
         <w:t xml:space="preserve"> 或 </w:t>
@@ -286,10 +286,10 @@
         <w:rPr>
           <w:highlight w:val="yellow"/>
         </w:rPr>
-        <w:t xml:space="preserve">[WHATSAPP 号码]</w:t>
-      </w:r>
-      <w:r>
-        <w:t xml:space="preserve"> (WhatsApp)，以便我们做出必要的安排，包括住宿和交通。</w:t>
+        <w:t xml:space="preserve">[WHATSAPP 號碼]</w:t>
+      </w:r>
+      <w:r>
+        <w:t xml:space="preserve"> (WhatsApp)，以便我們做出必要的安排，包括住宿和交通。</w:t>
       </w:r>
     </w:p>
     <w:p>
@@ -297,7 +297,7 @@
         <w:spacing w:after="200" w:lineRule="auto"/>
       </w:pPr>
       <w:r>
-        <w:t>如有任何疑问，请联系您的区域经理。</w:t>
+        <w:t>如有任何疑問，請聯繫您的區域經理。</w:t>
       </w:r>
     </w:p>
     <w:p>
@@ -305,7 +305,7 @@
         <w:spacing w:after="200" w:lineRule="auto"/>
       </w:pPr>
       <w:r>
-        <w:t>期待在那里见到您！</w:t>
+        <w:t>期待在那裡見到您！</w:t>
       </w:r>
     </w:p>
     <w:p/>
@@ -328,19 +328,19 @@
         <w:rPr>
           <w:b w:val="1"/>
         </w:rPr>
-        <w:t>主题行</w:t>
-      </w:r>
-      <w:r>
-        <w:t>：</w:t>
-      </w:r>
-      <w:r>
-        <w:rPr>
-          <w:highlight w:val="yellow"/>
-        </w:rPr>
-        <w:t>[活动名称]</w:t>
-      </w:r>
-      <w:r>
-        <w:t xml:space="preserve"> — 您是否已提交文件？  </w:t>
+        <w:t>主題行</w:t>
+      </w:r>
+      <w:r>
+        <w:t xml:space="preserve">: </w:t>
+      </w:r>
+      <w:r>
+        <w:rPr>
+          <w:highlight w:val="yellow"/>
+        </w:rPr>
+        <w:t>[活動名稱]</w:t>
+      </w:r>
+      <w:r>
+        <w:t xml:space="preserve"> — 您已提交文件了嗎？  </w:t>
       </w:r>
     </w:p>
     <w:p/>
@@ -354,7 +354,7 @@
         <w:pStyle w:val="P68B1DB1-Normal3"/>
       </w:pPr>
       <w:r>
-        <w:t>不要忘记发送文件</w:t>
+        <w:t>不要忘記傳送文檔</w:t>
       </w:r>
     </w:p>
     <w:p/>
@@ -366,7 +366,7 @@
         <w:rPr>
           <w:highlight w:val="yellow"/>
         </w:rPr>
-        <w:t>[合作伙伴姓名]</w:t>
+        <w:t>[合作夥伴姓名]</w:t>
       </w:r>
       <w:r>
         <w:t xml:space="preserve">， </w:t>
@@ -378,16 +378,16 @@
         <w:spacing w:after="200" w:lineRule="auto"/>
       </w:pPr>
       <w:r>
-        <w:t xml:space="preserve">很高兴能在即将举行的 </w:t>
-      </w:r>
-      <w:r>
-        <w:rPr>
-          <w:highlight w:val="yellow"/>
-        </w:rPr>
-        <w:t>[活动名称]</w:t>
-      </w:r>
-      <w:r>
-        <w:t xml:space="preserve"> 见到您。 ‘</w:t>
+        <w:t xml:space="preserve">很高興能在即將舉行的 </w:t>
+      </w:r>
+      <w:r>
+        <w:rPr>
+          <w:highlight w:val="yellow"/>
+        </w:rPr>
+        <w:t>[活動名稱]</w:t>
+      </w:r>
+      <w:r>
+        <w:t xml:space="preserve"> 見到您。 ‘</w:t>
       </w:r>
     </w:p>
     <w:p>
@@ -395,7 +395,7 @@
         <w:spacing w:after="200" w:lineRule="auto"/>
       </w:pPr>
       <w:r>
-        <w:t xml:space="preserve">为了确保您在此活动中获得最佳体验，我们需要您在 </w:t>
+        <w:t xml:space="preserve">為了確保您在此次活動中擁有最佳體驗，我們需要您在 </w:t>
       </w:r>
       <w:r>
         <w:rPr>
@@ -418,7 +418,7 @@
         <w:t>]</w:t>
       </w:r>
       <w:r>
-        <w:t xml:space="preserve"> 之前提供以下文件：</w:t>
+        <w:t xml:space="preserve"> 之前提供以下文檔：</w:t>
       </w:r>
     </w:p>
     <w:p>
@@ -435,7 +435,7 @@
         <w:pStyle w:val="P68B1DB1-Normal4"/>
       </w:pPr>
       <w:r>
-        <w:t>[插入所需文件列表]</w:t>
+        <w:t>[插入所需文件清單]</w:t>
       </w:r>
     </w:p>
     <w:p>
@@ -443,7 +443,7 @@
         <w:spacing w:after="200" w:lineRule="auto"/>
       </w:pPr>
       <w:r>
-        <w:t>请回复此电子邮件，附上这些文件的副本，以便我们能为您做出必要的安排，包括住宿和交通。</w:t>
+        <w:t>請回覆此電子郵件，附上這些文檔的副本，以便我們做出必要的安排，包括住宿和交通。</w:t>
       </w:r>
     </w:p>
     <w:p>
@@ -452,7 +452,7 @@
       </w:pPr>
       <w:commentRangeStart w:id="0"/>
       <w:r>
-        <w:t xml:space="preserve">如果有任何疑问，请通过 </w:t>
+        <w:t xml:space="preserve">如有任何疑問，請通過 </w:t>
       </w:r>
       <w:hyperlink r:id="rId7">
         <w:r>
@@ -460,7 +460,7 @@
             <w:color w:val="1155cc"/>
             <w:u w:val="single"/>
           </w:rPr>
-          <w:t>实时聊天</w:t>
+          <w:t>即時聊天</w:t>
         </w:r>
       </w:hyperlink>
       <w:r>
@@ -476,7 +476,7 @@
         </w:r>
       </w:hyperlink>
       <w:r>
-        <w:t xml:space="preserve"> 联系我们。 </w:t>
+        <w:t xml:space="preserve"> 與我們聯繫。 </w:t>
       </w:r>
     </w:p>
     <w:p>
@@ -484,7 +484,7 @@
         <w:spacing w:after="200" w:lineRule="auto"/>
       </w:pPr>
       <w:r>
-        <w:t xml:space="preserve">如果您有任何问题，请联系您的区域经理 </w:t>
+        <w:t xml:space="preserve">如有任何疑問，請聯繫您的區域經理 </w:t>
       </w:r>
       <w:r>
         <w:rPr>
@@ -493,13 +493,13 @@
         <w:t>[姓名]</w:t>
       </w:r>
       <w:r>
-        <w:t xml:space="preserve">，邮箱地址为 </w:t>
-      </w:r>
-      <w:r>
-        <w:rPr>
-          <w:highlight w:val="yellow"/>
-        </w:rPr>
-        <w:t>[电子邮件地址]</w:t>
+        <w:t xml:space="preserve">，郵箱地址為 </w:t>
+      </w:r>
+      <w:r>
+        <w:rPr>
+          <w:highlight w:val="yellow"/>
+        </w:rPr>
+        <w:t>[郵箱地址]</w:t>
       </w:r>
       <w:r>
         <w:t xml:space="preserve"> 或 </w:t>
@@ -508,7 +508,7 @@
         <w:rPr>
           <w:highlight w:val="yellow"/>
         </w:rPr>
-        <w:t xml:space="preserve">[WHATSAPP 号码]</w:t>
+        <w:t xml:space="preserve">[WHATSAPP 號碼]</w:t>
       </w:r>
       <w:r>
         <w:t xml:space="preserve"> (WhatsApp)。</w:t>
@@ -524,7 +524,7 @@
         <w:spacing w:after="200" w:lineRule="auto"/>
       </w:pPr>
       <w:r>
-        <w:t>期待在那里见到您！</w:t>
+        <w:t>期待在那裡見到您！</w:t>
       </w:r>
     </w:p>
     <w:p/>
@@ -577,7 +577,7 @@
         <w:pStyle w:val="P68B1DB1-Normal5"/>
       </w:pPr>
       <w:r>
-        <w:t>选择任一</w:t>
+        <w:t>選擇任一</w:t>
       </w:r>
     </w:p>
   </w:comment>

</xml_diff>

<commit_message>
New translations email 4-2 [template] partner email – reminder to submit documents.docx (Chinese Simplified)
</commit_message>
<xml_diff>
--- a/public/email/crowdin/translations/zh/Email 4-2 [TEMPLATE] Partner email – reminder to submit documents.docx
+++ b/public/email/crowdin/translations/zh/Email 4-2 [TEMPLATE] Partner email – reminder to submit documents.docx
@@ -16,14 +16,14 @@
             <w:color w:val="1155cc"/>
             <w:u w:val="single"/>
           </w:rPr>
-          <w:t>英文</w:t>
+          <w:t>英语</w:t>
         </w:r>
       </w:hyperlink>
       <w:r>
         <w:rPr>
           <w:color w:val="ff0000"/>
         </w:rPr>
-        <w:t xml:space="preserve"> / 葡萄牙文 / 法文 / 泰文 / 越南文 / 西班牙文</w:t>
+        <w:t xml:space="preserve"> / 葡萄牙语 / 法语 / 泰语 / 越南语 / 西班牙语</w:t>
       </w:r>
     </w:p>
     <w:p>
@@ -45,7 +45,7 @@
         <w:pStyle w:val="P68B1DB1-Normal2"/>
       </w:pPr>
       <w:r>
-        <w:t>英文</w:t>
+        <w:t>英语</w:t>
       </w:r>
     </w:p>
     <w:p/>
@@ -93,10 +93,10 @@
               <w:rPr>
                 <w:b w:val="1"/>
               </w:rPr>
-              <w:t>簡介</w:t>
+              <w:t>简要</w:t>
             </w:r>
             <w:r>
-              <w:t>:</w:t>
+              <w:t>：</w:t>
             </w:r>
           </w:p>
           <w:p>
@@ -105,7 +105,7 @@
               <w:spacing w:line="240" w:lineRule="auto"/>
             </w:pPr>
             <w:r>
-              <w:t xml:space="preserve">發送給在目標國家中已回覆參加但尚未寄送文件的合作夥伴的電子郵件。 將通過 customer.io 發送</w:t>
+              <w:t xml:space="preserve">发送给在目标国家中确认参加但尚未向我们提交文件的合作伙伴的电子邮件。 将通过 customer.io 发送</w:t>
             </w:r>
           </w:p>
           <w:p>
@@ -123,10 +123,10 @@
               <w:rPr>
                 <w:b w:val="1"/>
               </w:rPr>
-              <w:t>目標受眾</w:t>
+              <w:t>目标受众</w:t>
             </w:r>
             <w:r>
-              <w:t>:</w:t>
+              <w:t>：</w:t>
             </w:r>
           </w:p>
           <w:p>
@@ -135,7 +135,7 @@
               <w:spacing w:line="240" w:lineRule="auto"/>
             </w:pPr>
             <w:r>
-              <w:t>尚未提交文件的受邀合作夥伴</w:t>
+              <w:t>已邀请但尚未提交文件的合作伙伴</w:t>
             </w:r>
           </w:p>
         </w:tc>
@@ -147,19 +147,19 @@
         <w:rPr>
           <w:b w:val="1"/>
         </w:rPr>
-        <w:t>主題行</w:t>
-      </w:r>
-      <w:r>
-        <w:t xml:space="preserve">: </w:t>
-      </w:r>
-      <w:r>
-        <w:rPr>
-          <w:highlight w:val="yellow"/>
-        </w:rPr>
-        <w:t>[活動名稱]</w:t>
-      </w:r>
-      <w:r>
-        <w:t xml:space="preserve"> — 您已提交文件了嗎？  </w:t>
+        <w:t>主题行</w:t>
+      </w:r>
+      <w:r>
+        <w:t>：</w:t>
+      </w:r>
+      <w:r>
+        <w:rPr>
+          <w:highlight w:val="yellow"/>
+        </w:rPr>
+        <w:t>[活动名称]</w:t>
+      </w:r>
+      <w:r>
+        <w:t xml:space="preserve"> — 您是否已提交文件？  </w:t>
       </w:r>
     </w:p>
     <w:p/>
@@ -173,7 +173,7 @@
         <w:pStyle w:val="P68B1DB1-Normal3"/>
       </w:pPr>
       <w:r>
-        <w:t>不要忘記傳送文檔</w:t>
+        <w:t>不要忘记发送文件</w:t>
       </w:r>
     </w:p>
     <w:p/>
@@ -185,7 +185,7 @@
         <w:rPr>
           <w:highlight w:val="yellow"/>
         </w:rPr>
-        <w:t>[合作夥伴姓名]</w:t>
+        <w:t>[合作伙伴姓名]</w:t>
       </w:r>
       <w:r>
         <w:t xml:space="preserve">， </w:t>
@@ -197,16 +197,16 @@
         <w:spacing w:after="200" w:lineRule="auto"/>
       </w:pPr>
       <w:r>
-        <w:t xml:space="preserve">很高興能在即將舉行的 </w:t>
-      </w:r>
-      <w:r>
-        <w:rPr>
-          <w:highlight w:val="yellow"/>
-        </w:rPr>
-        <w:t>[活動名稱]</w:t>
-      </w:r>
-      <w:r>
-        <w:t xml:space="preserve"> 見到您。 </w:t>
+        <w:t xml:space="preserve">很高兴能在即将举行的 </w:t>
+      </w:r>
+      <w:r>
+        <w:rPr>
+          <w:highlight w:val="yellow"/>
+        </w:rPr>
+        <w:t>[活动名称]</w:t>
+      </w:r>
+      <w:r>
+        <w:t xml:space="preserve"> 见到您。 </w:t>
       </w:r>
     </w:p>
     <w:p>
@@ -214,7 +214,7 @@
         <w:spacing w:after="200" w:lineRule="auto"/>
       </w:pPr>
       <w:r>
-        <w:t xml:space="preserve">為了確認註冊，需要您在 </w:t>
+        <w:t xml:space="preserve">为了确认注册，需要您在 </w:t>
       </w:r>
       <w:r>
         <w:rPr>
@@ -237,7 +237,7 @@
         <w:t>]</w:t>
       </w:r>
       <w:r>
-        <w:t xml:space="preserve"> 之前提供以下文檔：</w:t>
+        <w:t xml:space="preserve"> 之前提供以下文件：</w:t>
       </w:r>
     </w:p>
     <w:p>
@@ -254,7 +254,7 @@
         <w:pStyle w:val="P68B1DB1-Normal4"/>
       </w:pPr>
       <w:r>
-        <w:t>[插入所需文件清單]</w:t>
+        <w:t>[插入所需文件列表]</w:t>
       </w:r>
     </w:p>
     <w:p>
@@ -262,7 +262,7 @@
         <w:spacing w:after="200" w:lineRule="auto"/>
       </w:pPr>
       <w:r>
-        <w:t xml:space="preserve">請將這些文檔的副本傳送給您的區域經理 </w:t>
+        <w:t xml:space="preserve">请将这些文件的副本发送给您的区域经理 </w:t>
       </w:r>
       <w:r>
         <w:rPr>
@@ -271,13 +271,13 @@
         <w:t>[姓名]</w:t>
       </w:r>
       <w:r>
-        <w:t xml:space="preserve">，郵箱地址為 </w:t>
-      </w:r>
-      <w:r>
-        <w:rPr>
-          <w:highlight w:val="yellow"/>
-        </w:rPr>
-        <w:t>[郵箱地址]</w:t>
+        <w:t xml:space="preserve">，邮箱地址为 </w:t>
+      </w:r>
+      <w:r>
+        <w:rPr>
+          <w:highlight w:val="yellow"/>
+        </w:rPr>
+        <w:t>[电子邮件地址]</w:t>
       </w:r>
       <w:r>
         <w:t xml:space="preserve"> 或 </w:t>
@@ -286,10 +286,10 @@
         <w:rPr>
           <w:highlight w:val="yellow"/>
         </w:rPr>
-        <w:t xml:space="preserve">[WHATSAPP 號碼]</w:t>
-      </w:r>
-      <w:r>
-        <w:t xml:space="preserve"> (WhatsApp)，以便我們做出必要的安排，包括住宿和交通。</w:t>
+        <w:t xml:space="preserve">[WHATSAPP 号码]</w:t>
+      </w:r>
+      <w:r>
+        <w:t xml:space="preserve"> (WhatsApp)，以便我们做出必要的安排，包括住宿和交通。</w:t>
       </w:r>
     </w:p>
     <w:p>
@@ -297,7 +297,7 @@
         <w:spacing w:after="200" w:lineRule="auto"/>
       </w:pPr>
       <w:r>
-        <w:t>如有任何疑問，請聯繫您的區域經理。</w:t>
+        <w:t>如有任何疑问，请联系您的区域经理。</w:t>
       </w:r>
     </w:p>
     <w:p>
@@ -305,7 +305,7 @@
         <w:spacing w:after="200" w:lineRule="auto"/>
       </w:pPr>
       <w:r>
-        <w:t>期待在那裡見到您！</w:t>
+        <w:t>期待在那里见到您！</w:t>
       </w:r>
     </w:p>
     <w:p/>
@@ -328,19 +328,19 @@
         <w:rPr>
           <w:b w:val="1"/>
         </w:rPr>
-        <w:t>主題行</w:t>
-      </w:r>
-      <w:r>
-        <w:t xml:space="preserve">: </w:t>
-      </w:r>
-      <w:r>
-        <w:rPr>
-          <w:highlight w:val="yellow"/>
-        </w:rPr>
-        <w:t>[活動名稱]</w:t>
-      </w:r>
-      <w:r>
-        <w:t xml:space="preserve"> — 您已提交文件了嗎？  </w:t>
+        <w:t>主题行</w:t>
+      </w:r>
+      <w:r>
+        <w:t>：</w:t>
+      </w:r>
+      <w:r>
+        <w:rPr>
+          <w:highlight w:val="yellow"/>
+        </w:rPr>
+        <w:t>[活动名称]</w:t>
+      </w:r>
+      <w:r>
+        <w:t xml:space="preserve"> — 您是否已提交文件？  </w:t>
       </w:r>
     </w:p>
     <w:p/>
@@ -354,7 +354,7 @@
         <w:pStyle w:val="P68B1DB1-Normal3"/>
       </w:pPr>
       <w:r>
-        <w:t>不要忘記傳送文檔</w:t>
+        <w:t>不要忘记发送文件</w:t>
       </w:r>
     </w:p>
     <w:p/>
@@ -366,7 +366,7 @@
         <w:rPr>
           <w:highlight w:val="yellow"/>
         </w:rPr>
-        <w:t>[合作夥伴姓名]</w:t>
+        <w:t>[合作伙伴姓名]</w:t>
       </w:r>
       <w:r>
         <w:t xml:space="preserve">， </w:t>
@@ -378,16 +378,16 @@
         <w:spacing w:after="200" w:lineRule="auto"/>
       </w:pPr>
       <w:r>
-        <w:t xml:space="preserve">很高興能在即將舉行的 </w:t>
-      </w:r>
-      <w:r>
-        <w:rPr>
-          <w:highlight w:val="yellow"/>
-        </w:rPr>
-        <w:t>[活動名稱]</w:t>
-      </w:r>
-      <w:r>
-        <w:t xml:space="preserve"> 見到您。 ‘</w:t>
+        <w:t xml:space="preserve">很高兴能在即将举行的 </w:t>
+      </w:r>
+      <w:r>
+        <w:rPr>
+          <w:highlight w:val="yellow"/>
+        </w:rPr>
+        <w:t>[活动名称]</w:t>
+      </w:r>
+      <w:r>
+        <w:t xml:space="preserve"> 见到您。 ‘</w:t>
       </w:r>
     </w:p>
     <w:p>
@@ -395,7 +395,7 @@
         <w:spacing w:after="200" w:lineRule="auto"/>
       </w:pPr>
       <w:r>
-        <w:t xml:space="preserve">為了確保您在此次活動中擁有最佳體驗，我們需要您在 </w:t>
+        <w:t xml:space="preserve">为了确保您在此活动中获得最佳体验，我们需要您在 </w:t>
       </w:r>
       <w:r>
         <w:rPr>
@@ -418,7 +418,7 @@
         <w:t>]</w:t>
       </w:r>
       <w:r>
-        <w:t xml:space="preserve"> 之前提供以下文檔：</w:t>
+        <w:t xml:space="preserve"> 之前提供以下文件：</w:t>
       </w:r>
     </w:p>
     <w:p>
@@ -435,7 +435,7 @@
         <w:pStyle w:val="P68B1DB1-Normal4"/>
       </w:pPr>
       <w:r>
-        <w:t>[插入所需文件清單]</w:t>
+        <w:t>[插入所需文件列表]</w:t>
       </w:r>
     </w:p>
     <w:p>
@@ -443,7 +443,7 @@
         <w:spacing w:after="200" w:lineRule="auto"/>
       </w:pPr>
       <w:r>
-        <w:t>請回覆此電子郵件，附上這些文檔的副本，以便我們做出必要的安排，包括住宿和交通。</w:t>
+        <w:t>请回复此电子邮件，附上这些文件的副本，以便我们能为您做出必要的安排，包括住宿和交通。</w:t>
       </w:r>
     </w:p>
     <w:p>
@@ -452,7 +452,7 @@
       </w:pPr>
       <w:commentRangeStart w:id="0"/>
       <w:r>
-        <w:t xml:space="preserve">如有任何疑問，請通過 </w:t>
+        <w:t xml:space="preserve">如果有任何疑问，请通过 </w:t>
       </w:r>
       <w:hyperlink r:id="rId7">
         <w:r>
@@ -460,7 +460,7 @@
             <w:color w:val="1155cc"/>
             <w:u w:val="single"/>
           </w:rPr>
-          <w:t>即時聊天</w:t>
+          <w:t>实时聊天</w:t>
         </w:r>
       </w:hyperlink>
       <w:r>
@@ -476,7 +476,7 @@
         </w:r>
       </w:hyperlink>
       <w:r>
-        <w:t xml:space="preserve"> 與我們聯繫。 </w:t>
+        <w:t xml:space="preserve"> 联系我们。 </w:t>
       </w:r>
     </w:p>
     <w:p>
@@ -484,7 +484,7 @@
         <w:spacing w:after="200" w:lineRule="auto"/>
       </w:pPr>
       <w:r>
-        <w:t xml:space="preserve">如有任何疑問，請聯繫您的區域經理 </w:t>
+        <w:t xml:space="preserve">如果您有任何问题，请联系您的区域经理 </w:t>
       </w:r>
       <w:r>
         <w:rPr>
@@ -493,13 +493,13 @@
         <w:t>[姓名]</w:t>
       </w:r>
       <w:r>
-        <w:t xml:space="preserve">，郵箱地址為 </w:t>
-      </w:r>
-      <w:r>
-        <w:rPr>
-          <w:highlight w:val="yellow"/>
-        </w:rPr>
-        <w:t>[郵箱地址]</w:t>
+        <w:t xml:space="preserve">，邮箱地址为 </w:t>
+      </w:r>
+      <w:r>
+        <w:rPr>
+          <w:highlight w:val="yellow"/>
+        </w:rPr>
+        <w:t>[电子邮件地址]</w:t>
       </w:r>
       <w:r>
         <w:t xml:space="preserve"> 或 </w:t>
@@ -508,7 +508,7 @@
         <w:rPr>
           <w:highlight w:val="yellow"/>
         </w:rPr>
-        <w:t xml:space="preserve">[WHATSAPP 號碼]</w:t>
+        <w:t xml:space="preserve">[WHATSAPP 号码]</w:t>
       </w:r>
       <w:r>
         <w:t xml:space="preserve"> (WhatsApp)。</w:t>
@@ -524,7 +524,7 @@
         <w:spacing w:after="200" w:lineRule="auto"/>
       </w:pPr>
       <w:r>
-        <w:t>期待在那裡見到您！</w:t>
+        <w:t>期待在那里见到您！</w:t>
       </w:r>
     </w:p>
     <w:p/>
@@ -577,7 +577,7 @@
         <w:pStyle w:val="P68B1DB1-Normal5"/>
       </w:pPr>
       <w:r>
-        <w:t>選擇任一</w:t>
+        <w:t>选择任一</w:t>
       </w:r>
     </w:p>
   </w:comment>

</xml_diff>